<commit_message>
Har lagt et par kommentarer ind, men ellers så må Kenneth eller Anders være bedre til at kommentere på diagrammer mm.
</commit_message>
<xml_diff>
--- a/SystemDesign/Concept of execution.docx
+++ b/SystemDesign/Concept of execution.docx
@@ -4,16 +4,14 @@
   <w:body>
     <w:p>
       <w:pPr>
-        <w:pStyle w:val="Overskrift2"/>
+        <w:pStyle w:val="Heading2"/>
         <w:ind w:left="720"/>
       </w:pPr>
       <w:bookmarkStart w:id="0" w:name="_Toc274167998"/>
-      <w:proofErr w:type="gramStart"/>
       <w:r>
         <w:t>Concept of execution.</w:t>
       </w:r>
       <w:bookmarkEnd w:id="0"/>
-      <w:proofErr w:type="gramEnd"/>
       <w:r>
         <w:t xml:space="preserve"> </w:t>
       </w:r>
@@ -48,21 +46,12 @@
           <w:lang w:val="en-GB" w:eastAsia="en-GB"/>
         </w:rPr>
       </w:pPr>
-      <w:proofErr w:type="gramStart"/>
       <w:r>
         <w:rPr>
           <w:rFonts w:ascii="Arial" w:hAnsi="Arial" w:cs="Arial"/>
           <w:lang w:val="en-GB" w:eastAsia="en-GB"/>
         </w:rPr>
-        <w:t>system</w:t>
-      </w:r>
-      <w:proofErr w:type="gramEnd"/>
-      <w:r>
-        <w:rPr>
-          <w:rFonts w:ascii="Arial" w:hAnsi="Arial" w:cs="Arial"/>
-          <w:lang w:val="en-GB" w:eastAsia="en-GB"/>
-        </w:rPr>
-        <w:t xml:space="preserve"> components. It shall include diagrams and descriptions showing the dynamic relationship</w:t>
+        <w:t>system components. It shall include diagrams and descriptions showing the dynamic relationship</w:t>
       </w:r>
     </w:p>
     <w:p>
@@ -76,21 +65,12 @@
           <w:lang w:val="en-GB" w:eastAsia="en-GB"/>
         </w:rPr>
       </w:pPr>
-      <w:proofErr w:type="gramStart"/>
       <w:r>
         <w:rPr>
           <w:rFonts w:ascii="Arial" w:hAnsi="Arial" w:cs="Arial"/>
           <w:lang w:val="en-GB" w:eastAsia="en-GB"/>
         </w:rPr>
-        <w:t>of</w:t>
-      </w:r>
-      <w:proofErr w:type="gramEnd"/>
-      <w:r>
-        <w:rPr>
-          <w:rFonts w:ascii="Arial" w:hAnsi="Arial" w:cs="Arial"/>
-          <w:lang w:val="en-GB" w:eastAsia="en-GB"/>
-        </w:rPr>
-        <w:t xml:space="preserve"> the components, that is, how they will interact during system operation, including, as applicable,</w:t>
+        <w:t>of the components, that is, how they will interact during system operation, including, as applicable,</w:t>
       </w:r>
     </w:p>
     <w:p>
@@ -104,21 +84,12 @@
           <w:lang w:val="en-GB" w:eastAsia="en-GB"/>
         </w:rPr>
       </w:pPr>
-      <w:proofErr w:type="gramStart"/>
       <w:r>
         <w:rPr>
           <w:rFonts w:ascii="Arial" w:hAnsi="Arial" w:cs="Arial"/>
           <w:lang w:val="en-GB" w:eastAsia="en-GB"/>
         </w:rPr>
-        <w:t>flow</w:t>
-      </w:r>
-      <w:proofErr w:type="gramEnd"/>
-      <w:r>
-        <w:rPr>
-          <w:rFonts w:ascii="Arial" w:hAnsi="Arial" w:cs="Arial"/>
-          <w:lang w:val="en-GB" w:eastAsia="en-GB"/>
-        </w:rPr>
-        <w:t xml:space="preserve"> of execution control, data flow, dynamically controlled sequencing, state transition diagrams,</w:t>
+        <w:t>flow of execution control, data flow, dynamically controlled sequencing, state transition diagrams,</w:t>
       </w:r>
     </w:p>
     <w:p>
@@ -132,21 +103,12 @@
           <w:lang w:val="en-GB" w:eastAsia="en-GB"/>
         </w:rPr>
       </w:pPr>
-      <w:proofErr w:type="gramStart"/>
       <w:r>
         <w:rPr>
           <w:rFonts w:ascii="Arial" w:hAnsi="Arial" w:cs="Arial"/>
           <w:lang w:val="en-GB" w:eastAsia="en-GB"/>
         </w:rPr>
-        <w:t>timing</w:t>
-      </w:r>
-      <w:proofErr w:type="gramEnd"/>
-      <w:r>
-        <w:rPr>
-          <w:rFonts w:ascii="Arial" w:hAnsi="Arial" w:cs="Arial"/>
-          <w:lang w:val="en-GB" w:eastAsia="en-GB"/>
-        </w:rPr>
-        <w:t xml:space="preserve"> diagrams, priorities among components, handling of interrupts, timing/sequencing</w:t>
+        <w:t>timing diagrams, priorities among components, handling of interrupts, timing/sequencing</w:t>
       </w:r>
     </w:p>
     <w:p>
@@ -160,37 +122,12 @@
           <w:lang w:val="en-GB" w:eastAsia="en-GB"/>
         </w:rPr>
       </w:pPr>
-      <w:proofErr w:type="gramStart"/>
       <w:r>
         <w:rPr>
           <w:rFonts w:ascii="Arial" w:hAnsi="Arial" w:cs="Arial"/>
           <w:lang w:val="en-GB" w:eastAsia="en-GB"/>
         </w:rPr>
-        <w:t>relationships</w:t>
-      </w:r>
-      <w:proofErr w:type="gramEnd"/>
-      <w:r>
-        <w:rPr>
-          <w:rFonts w:ascii="Arial" w:hAnsi="Arial" w:cs="Arial"/>
-          <w:lang w:val="en-GB" w:eastAsia="en-GB"/>
-        </w:rPr>
-        <w:t>, exception handling, concurrent execution, dynamic allocation/</w:t>
-      </w:r>
-      <w:proofErr w:type="spellStart"/>
-      <w:r>
-        <w:rPr>
-          <w:rFonts w:ascii="Arial" w:hAnsi="Arial" w:cs="Arial"/>
-          <w:lang w:val="en-GB" w:eastAsia="en-GB"/>
-        </w:rPr>
-        <w:t>deallocation</w:t>
-      </w:r>
-      <w:proofErr w:type="spellEnd"/>
-      <w:r>
-        <w:rPr>
-          <w:rFonts w:ascii="Arial" w:hAnsi="Arial" w:cs="Arial"/>
-          <w:lang w:val="en-GB" w:eastAsia="en-GB"/>
-        </w:rPr>
-        <w:t>, dynamic</w:t>
+        <w:t>relationships, exception handling, concurrent execution, dynamic allocation/deallocation, dynamic</w:t>
       </w:r>
     </w:p>
     <w:p>
@@ -204,37 +141,12 @@
           <w:lang w:val="en-GB" w:eastAsia="en-GB"/>
         </w:rPr>
       </w:pPr>
-      <w:proofErr w:type="gramStart"/>
       <w:r>
         <w:rPr>
           <w:rFonts w:ascii="Arial" w:hAnsi="Arial" w:cs="Arial"/>
           <w:lang w:val="en-GB" w:eastAsia="en-GB"/>
         </w:rPr>
-        <w:t>creation/deletion</w:t>
-      </w:r>
-      <w:proofErr w:type="gramEnd"/>
-      <w:r>
-        <w:rPr>
-          <w:rFonts w:ascii="Arial" w:hAnsi="Arial" w:cs="Arial"/>
-          <w:lang w:val="en-GB" w:eastAsia="en-GB"/>
-        </w:rPr>
-        <w:t xml:space="preserve"> of objects, processes, tasks, and other aspects of dynamic </w:t>
-      </w:r>
-      <w:proofErr w:type="spellStart"/>
-      <w:r>
-        <w:rPr>
-          <w:rFonts w:ascii="Arial" w:hAnsi="Arial" w:cs="Arial"/>
-          <w:lang w:val="en-GB" w:eastAsia="en-GB"/>
-        </w:rPr>
-        <w:t>behavior</w:t>
-      </w:r>
-      <w:proofErr w:type="spellEnd"/>
-      <w:r>
-        <w:rPr>
-          <w:rFonts w:ascii="Arial" w:hAnsi="Arial" w:cs="Arial"/>
-          <w:lang w:val="en-GB" w:eastAsia="en-GB"/>
-        </w:rPr>
-        <w:t>.</w:t>
+        <w:t>creation/deletion of objects, processes, tasks, and other aspects of dynamic behavior.</w:t>
       </w:r>
     </w:p>
     <w:p>
@@ -288,31 +200,7 @@
           <w:szCs w:val="28"/>
           <w:lang w:val="en-GB"/>
         </w:rPr>
-        <w:t xml:space="preserve">Powering </w:t>
-      </w:r>
-      <w:proofErr w:type="gramStart"/>
-      <w:r>
-        <w:rPr>
-          <w:rFonts w:ascii="Cambria" w:eastAsia="SimSun" w:hAnsi="Cambria"/>
-          <w:b/>
-          <w:bCs/>
-          <w:sz w:val="28"/>
-          <w:szCs w:val="28"/>
-          <w:lang w:val="en-GB"/>
-        </w:rPr>
-        <w:t>up  or</w:t>
-      </w:r>
-      <w:proofErr w:type="gramEnd"/>
-      <w:r>
-        <w:rPr>
-          <w:rFonts w:ascii="Cambria" w:eastAsia="SimSun" w:hAnsi="Cambria"/>
-          <w:b/>
-          <w:bCs/>
-          <w:sz w:val="28"/>
-          <w:szCs w:val="28"/>
-          <w:lang w:val="en-GB"/>
-        </w:rPr>
-        <w:t xml:space="preserve"> shutting down the System</w:t>
+        <w:t>Powering up  or shutting down the System</w:t>
       </w:r>
     </w:p>
     <w:p>
@@ -338,63 +226,12 @@
         <w:rPr>
           <w:lang w:val="en-GB" w:eastAsia="en-GB"/>
         </w:rPr>
-        <w:t xml:space="preserve">When the </w:t>
-      </w:r>
-      <w:r>
-        <w:rPr>
-          <w:lang w:val="en-GB" w:eastAsia="en-GB"/>
-        </w:rPr>
-        <w:t xml:space="preserve">Cockpit </w:t>
-      </w:r>
-      <w:proofErr w:type="spellStart"/>
-      <w:r>
-        <w:rPr>
-          <w:lang w:val="en-GB" w:eastAsia="en-GB"/>
-        </w:rPr>
-        <w:t>Controll</w:t>
-      </w:r>
-      <w:proofErr w:type="spellEnd"/>
-      <w:r>
-        <w:rPr>
-          <w:lang w:val="en-GB" w:eastAsia="en-GB"/>
-        </w:rPr>
-        <w:t xml:space="preserve"> Unit </w:t>
-      </w:r>
-      <w:r>
-        <w:rPr>
-          <w:lang w:val="en-GB" w:eastAsia="en-GB"/>
-        </w:rPr>
-        <w:t xml:space="preserve">is powered on it will initialize itself and run a </w:t>
-      </w:r>
-      <w:proofErr w:type="spellStart"/>
-      <w:r>
-        <w:rPr>
-          <w:lang w:val="en-GB" w:eastAsia="en-GB"/>
-        </w:rPr>
-        <w:t>selftest</w:t>
-      </w:r>
-      <w:proofErr w:type="spellEnd"/>
-      <w:r>
-        <w:rPr>
-          <w:lang w:val="en-GB" w:eastAsia="en-GB"/>
-        </w:rPr>
-        <w:t xml:space="preserve">. After initialization and </w:t>
-      </w:r>
-      <w:proofErr w:type="spellStart"/>
-      <w:r>
-        <w:rPr>
-          <w:lang w:val="en-GB" w:eastAsia="en-GB"/>
-        </w:rPr>
-        <w:t>selftest</w:t>
-      </w:r>
-      <w:proofErr w:type="spellEnd"/>
-      <w:r>
-        <w:rPr>
-          <w:lang w:val="en-GB" w:eastAsia="en-GB"/>
-        </w:rPr>
-        <w:t xml:space="preserve"> it will power up the rest of the system and then enter standby state.</w:t>
-      </w:r>
-      <w:r>
+        <w:t>When the Cockpit Controll Unit is powered on it will initialize itself and run a selftest. After initialization and selftest it will power up the rest of the system and then enter standby state.</w:t>
+      </w:r>
+      <w:r>
+        <w:rPr>
+          <w:lang w:val="en-GB"/>
+        </w:rPr>
         <w:object w:dxaOrig="7256" w:dyaOrig="11215">
           <v:shapetype id="_x0000_t75" coordsize="21600,21600" o:spt="75" o:preferrelative="t" path="m@4@5l@4@11@9@11@9@5xe" filled="f" stroked="f">
             <v:stroke joinstyle="miter"/>
@@ -415,35 +252,30 @@
             <v:path o:extrusionok="f" gradientshapeok="t" o:connecttype="rect"/>
             <o:lock v:ext="edit" aspectratio="t"/>
           </v:shapetype>
-          <v:shape id="_x0000_i1026" type="#_x0000_t75" style="width:282.55pt;height:436.75pt" o:ole="">
+          <v:shape id="_x0000_i1025" type="#_x0000_t75" style="width:279pt;height:6in" o:ole="">
             <v:imagedata r:id="rId5" o:title=""/>
           </v:shape>
-          <o:OLEObject Type="Embed" ProgID="Visio.Drawing.11" ShapeID="_x0000_i1026" DrawAspect="Content" ObjectID="_1348006612" r:id="rId6"/>
+          <o:OLEObject Type="Embed" ProgID="Visio.Drawing.11" ShapeID="_x0000_i1025" DrawAspect="Content" ObjectID="_1348007632" r:id="rId6"/>
         </w:object>
       </w:r>
     </w:p>
     <w:p>
       <w:pPr>
-        <w:pStyle w:val="Billedtekst"/>
-        <w:rPr>
-          <w:lang w:val="en-US"/>
-        </w:rPr>
-      </w:pPr>
-      <w:proofErr w:type="spellStart"/>
-      <w:r>
-        <w:rPr>
-          <w:lang w:val="en-US"/>
-        </w:rPr>
-        <w:t>Figur</w:t>
-      </w:r>
-      <w:proofErr w:type="spellEnd"/>
-      <w:r>
-        <w:rPr>
-          <w:lang w:val="en-US"/>
-        </w:rPr>
-        <w:t xml:space="preserve"> </w:t>
-      </w:r>
-      <w:r>
+        <w:pStyle w:val="Caption"/>
+        <w:rPr>
+          <w:lang w:val="en-US"/>
+        </w:rPr>
+      </w:pPr>
+      <w:r>
+        <w:rPr>
+          <w:lang w:val="en-US"/>
+        </w:rPr>
+        <w:t xml:space="preserve">Figur </w:t>
+      </w:r>
+      <w:r>
+        <w:rPr>
+          <w:lang w:val="en-US"/>
+        </w:rPr>
         <w:fldChar w:fldCharType="begin"/>
       </w:r>
       <w:r>
@@ -453,6 +285,9 @@
         <w:instrText xml:space="preserve"> SEQ Figur \* ARABIC </w:instrText>
       </w:r>
       <w:r>
+        <w:rPr>
+          <w:lang w:val="en-US"/>
+        </w:rPr>
         <w:fldChar w:fldCharType="separate"/>
       </w:r>
       <w:r>
@@ -463,40 +298,28 @@
         <w:t>1</w:t>
       </w:r>
       <w:r>
+        <w:rPr>
+          <w:lang w:val="en-US"/>
+        </w:rPr>
         <w:fldChar w:fldCharType="end"/>
       </w:r>
       <w:r>
         <w:rPr>
           <w:lang w:val="en-US"/>
         </w:rPr>
-        <w:t xml:space="preserve"> </w:t>
-      </w:r>
-      <w:proofErr w:type="gramStart"/>
-      <w:r>
-        <w:rPr>
-          <w:lang w:val="en-US"/>
-        </w:rPr>
-        <w:t>An</w:t>
-      </w:r>
-      <w:proofErr w:type="gramEnd"/>
-      <w:r>
-        <w:rPr>
-          <w:lang w:val="en-US"/>
-        </w:rPr>
-        <w:t xml:space="preserve"> example of how power up typically will occur.</w:t>
-      </w:r>
-    </w:p>
-    <w:p>
-      <w:pPr>
-        <w:rPr>
-          <w:lang w:val="en-US"/>
-        </w:rPr>
-      </w:pPr>
-      <w:r>
-        <w:rPr>
-          <w:lang w:val="en-US"/>
-        </w:rPr>
-        <w:lastRenderedPageBreak/>
+        <w:t xml:space="preserve"> An example of how power up typically will occur.</w:t>
+      </w:r>
+    </w:p>
+    <w:p>
+      <w:pPr>
+        <w:rPr>
+          <w:lang w:val="en-US"/>
+        </w:rPr>
+      </w:pPr>
+      <w:r>
+        <w:rPr>
+          <w:lang w:val="en-US"/>
+        </w:rPr>
         <w:t xml:space="preserve">Powering down goes much the same but in reverse </w:t>
       </w:r>
       <w:r>
@@ -513,65 +336,54 @@
         <w:rPr>
           <w:lang w:val="en-US"/>
         </w:rPr>
-        <w:t xml:space="preserve">Arming of the system is done when the plane is airborne AND the </w:t>
-      </w:r>
-      <w:proofErr w:type="spellStart"/>
-      <w:r>
-        <w:rPr>
-          <w:lang w:val="en-US"/>
-        </w:rPr>
-        <w:t>safetypin</w:t>
-      </w:r>
-      <w:proofErr w:type="spellEnd"/>
-      <w:r>
-        <w:rPr>
-          <w:lang w:val="en-US"/>
-        </w:rPr>
-        <w:t xml:space="preserve"> is removed</w:t>
-      </w:r>
-    </w:p>
-    <w:p>
-      <w:pPr>
-        <w:rPr>
-          <w:lang w:val="en-US"/>
-        </w:rPr>
-      </w:pPr>
-    </w:p>
+        <w:t>Arming of the system is done when the plane is airborne AND the safetypin is removed</w:t>
+      </w:r>
+    </w:p>
+    <w:p>
+      <w:pPr>
+        <w:rPr>
+          <w:lang w:val="en-US"/>
+        </w:rPr>
+      </w:pPr>
+    </w:p>
+    <w:commentRangeStart w:id="1"/>
     <w:p>
       <w:pPr>
         <w:keepNext/>
       </w:pPr>
       <w:r>
         <w:object w:dxaOrig="8511" w:dyaOrig="6535">
-          <v:shape id="_x0000_i1025" type="#_x0000_t75" style="width:425.9pt;height:326.7pt" o:ole="">
+          <v:shape id="_x0000_i1026" type="#_x0000_t75" style="width:425.25pt;height:327pt" o:ole="">
             <v:imagedata r:id="rId7" o:title=""/>
           </v:shape>
-          <o:OLEObject Type="Embed" ProgID="Visio.Drawing.11" ShapeID="_x0000_i1025" DrawAspect="Content" ObjectID="_1348006613" r:id="rId8"/>
+          <o:OLEObject Type="Embed" ProgID="Visio.Drawing.11" ShapeID="_x0000_i1026" DrawAspect="Content" ObjectID="_1348007633" r:id="rId8"/>
         </w:object>
       </w:r>
-    </w:p>
-    <w:p>
-      <w:pPr>
-        <w:pStyle w:val="Billedtekst"/>
-        <w:rPr>
-          <w:lang w:val="en-US"/>
-        </w:rPr>
-      </w:pPr>
-      <w:proofErr w:type="spellStart"/>
-      <w:r>
-        <w:rPr>
-          <w:lang w:val="en-US"/>
-        </w:rPr>
-        <w:t>Figur</w:t>
-      </w:r>
-      <w:proofErr w:type="spellEnd"/>
-      <w:r>
-        <w:rPr>
-          <w:lang w:val="en-US"/>
-        </w:rPr>
-        <w:t xml:space="preserve"> </w:t>
-      </w:r>
-      <w:r>
+      <w:commentRangeEnd w:id="1"/>
+      <w:r>
+        <w:rPr>
+          <w:rStyle w:val="CommentReference"/>
+        </w:rPr>
+        <w:commentReference w:id="1"/>
+      </w:r>
+    </w:p>
+    <w:p>
+      <w:pPr>
+        <w:pStyle w:val="Caption"/>
+        <w:rPr>
+          <w:lang w:val="en-US"/>
+        </w:rPr>
+      </w:pPr>
+      <w:r>
+        <w:rPr>
+          <w:lang w:val="en-US"/>
+        </w:rPr>
+        <w:t xml:space="preserve">Figur </w:t>
+      </w:r>
+      <w:r>
+        <w:rPr>
+          <w:lang w:val="en-US"/>
+        </w:rPr>
         <w:fldChar w:fldCharType="begin"/>
       </w:r>
       <w:r>
@@ -581,6 +393,9 @@
         <w:instrText xml:space="preserve"> SEQ Figur \* ARABIC </w:instrText>
       </w:r>
       <w:r>
+        <w:rPr>
+          <w:lang w:val="en-US"/>
+        </w:rPr>
         <w:fldChar w:fldCharType="separate"/>
       </w:r>
       <w:r>
@@ -591,6 +406,9 @@
         <w:t>2</w:t>
       </w:r>
       <w:r>
+        <w:rPr>
+          <w:lang w:val="en-US"/>
+        </w:rPr>
         <w:fldChar w:fldCharType="end"/>
       </w:r>
       <w:r>
@@ -628,40 +446,12 @@
           <w:rFonts w:ascii="Arial" w:hAnsi="Arial" w:cs="Arial"/>
           <w:lang w:val="en-US" w:eastAsia="en-GB"/>
         </w:rPr>
-        <w:t xml:space="preserve">When ECU is in armed mode it </w:t>
-      </w:r>
-      <w:r>
-        <w:rPr>
-          <w:rFonts w:ascii="Arial" w:hAnsi="Arial" w:cs="Arial"/>
-          <w:lang w:val="en-US" w:eastAsia="en-GB"/>
-        </w:rPr>
-        <w:t xml:space="preserve">goes into a process where it </w:t>
-      </w:r>
-      <w:r>
-        <w:rPr>
-          <w:rFonts w:ascii="Arial" w:hAnsi="Arial" w:cs="Arial"/>
-          <w:lang w:val="en-US" w:eastAsia="en-GB"/>
-        </w:rPr>
-        <w:t>repeats calculat</w:t>
-      </w:r>
-      <w:r>
-        <w:rPr>
-          <w:rFonts w:ascii="Arial" w:hAnsi="Arial" w:cs="Arial"/>
-          <w:lang w:val="en-US" w:eastAsia="en-GB"/>
-        </w:rPr>
-        <w:t xml:space="preserve">es a number of aspects in </w:t>
-      </w:r>
-      <w:r>
-        <w:rPr>
-          <w:rFonts w:ascii="Arial" w:hAnsi="Arial" w:cs="Arial"/>
-          <w:lang w:val="en-US" w:eastAsia="en-GB"/>
-        </w:rPr>
-        <w:t>the actual thread status and decides</w:t>
-      </w:r>
-    </w:p>
-    <w:p>
-      <w:pPr>
-        <w:pStyle w:val="Listeafsnit"/>
+        <w:t>When ECU is in armed mode it goes into a process where it repeats calculates a number of aspects in the actual thread status and decides</w:t>
+      </w:r>
+    </w:p>
+    <w:p>
+      <w:pPr>
+        <w:pStyle w:val="ListParagraph"/>
         <w:numPr>
           <w:ilvl w:val="0"/>
           <w:numId w:val="3"/>
@@ -677,35 +467,12 @@
           <w:rFonts w:ascii="Arial" w:hAnsi="Arial" w:cs="Arial"/>
           <w:lang w:val="en-US" w:eastAsia="en-GB"/>
         </w:rPr>
-        <w:t>If the actual threa</w:t>
-      </w:r>
-      <w:r>
-        <w:rPr>
-          <w:rFonts w:ascii="Arial" w:hAnsi="Arial" w:cs="Arial"/>
-          <w:lang w:val="en-US" w:eastAsia="en-GB"/>
-        </w:rPr>
-        <w:t xml:space="preserve">d </w:t>
-      </w:r>
-      <w:proofErr w:type="spellStart"/>
-      <w:r>
-        <w:rPr>
-          <w:rFonts w:ascii="Arial" w:hAnsi="Arial" w:cs="Arial"/>
-          <w:lang w:val="en-US" w:eastAsia="en-GB"/>
-        </w:rPr>
-        <w:t>patternlevel</w:t>
-      </w:r>
-      <w:proofErr w:type="spellEnd"/>
-      <w:r>
-        <w:rPr>
-          <w:rFonts w:ascii="Arial" w:hAnsi="Arial" w:cs="Arial"/>
-          <w:lang w:val="en-US" w:eastAsia="en-GB"/>
-        </w:rPr>
-        <w:t xml:space="preserve"> is above the critical Thread pattern</w:t>
-      </w:r>
-    </w:p>
-    <w:p>
-      <w:pPr>
-        <w:pStyle w:val="Listeafsnit"/>
+        <w:t>If the actual thread patternlevel is above the critical Thread pattern</w:t>
+      </w:r>
+    </w:p>
+    <w:p>
+      <w:pPr>
+        <w:pStyle w:val="ListParagraph"/>
         <w:numPr>
           <w:ilvl w:val="0"/>
           <w:numId w:val="3"/>
@@ -743,10 +510,10 @@
       </w:pPr>
       <w:r>
         <w:object w:dxaOrig="11125" w:dyaOrig="6715">
-          <v:shape id="_x0000_i1027" type="#_x0000_t75" style="width:451pt;height:272.4pt" o:ole="">
-            <v:imagedata r:id="rId9" o:title=""/>
+          <v:shape id="_x0000_i1027" type="#_x0000_t75" style="width:450.75pt;height:272.25pt" o:ole="">
+            <v:imagedata r:id="rId10" o:title=""/>
           </v:shape>
-          <o:OLEObject Type="Embed" ProgID="Visio.Drawing.11" ShapeID="_x0000_i1027" DrawAspect="Content" ObjectID="_1348006614" r:id="rId10"/>
+          <o:OLEObject Type="Embed" ProgID="Visio.Drawing.11" ShapeID="_x0000_i1027" DrawAspect="Content" ObjectID="_1348007634" r:id="rId11"/>
         </w:object>
       </w:r>
     </w:p>
@@ -783,18 +550,26 @@
         </w:rPr>
         <w:t>The flow of data when handling Thread data in armed mode is shown below.</w:t>
       </w:r>
+      <w:commentRangeStart w:id="2"/>
       <w:r>
         <w:rPr>
           <w:rFonts w:ascii="Arial" w:hAnsi="Arial" w:cs="Arial"/>
           <w:lang w:val="en-US" w:eastAsia="en-GB"/>
         </w:rPr>
         <w:object w:dxaOrig="11125" w:dyaOrig="6715">
-          <v:shape id="_x0000_i1028" type="#_x0000_t75" style="width:556.3pt;height:335.55pt" o:ole="">
-            <v:imagedata r:id="rId11" o:title=""/>
+          <v:shape id="_x0000_i1028" type="#_x0000_t75" style="width:556.5pt;height:332.25pt" o:ole="">
+            <v:imagedata r:id="rId12" o:title=""/>
           </v:shape>
-          <o:OLEObject Type="Embed" ProgID="Visio.Drawing.11" ShapeID="_x0000_i1028" DrawAspect="Content" ObjectID="_1348006615" r:id="rId12"/>
+          <o:OLEObject Type="Embed" ProgID="Visio.Drawing.11" ShapeID="_x0000_i1028" DrawAspect="Content" ObjectID="_1348007635" r:id="rId13"/>
         </w:object>
       </w:r>
+      <w:commentRangeEnd w:id="2"/>
+      <w:r>
+        <w:rPr>
+          <w:rStyle w:val="CommentReference"/>
+        </w:rPr>
+        <w:commentReference w:id="2"/>
+      </w:r>
     </w:p>
     <w:p>
       <w:pPr>
@@ -809,24 +584,7 @@
           <w:rFonts w:ascii="Arial" w:hAnsi="Arial" w:cs="Arial"/>
           <w:lang w:val="en-US" w:eastAsia="en-GB"/>
         </w:rPr>
-        <w:lastRenderedPageBreak/>
-        <w:t xml:space="preserve">When </w:t>
-      </w:r>
-      <w:proofErr w:type="spellStart"/>
-      <w:r>
-        <w:rPr>
-          <w:rFonts w:ascii="Arial" w:hAnsi="Arial" w:cs="Arial"/>
-          <w:lang w:val="en-US" w:eastAsia="en-GB"/>
-        </w:rPr>
-        <w:t>Threadlevel</w:t>
-      </w:r>
-      <w:proofErr w:type="spellEnd"/>
-      <w:r>
-        <w:rPr>
-          <w:rFonts w:ascii="Arial" w:hAnsi="Arial" w:cs="Arial"/>
-          <w:lang w:val="en-US" w:eastAsia="en-GB"/>
-        </w:rPr>
-        <w:t xml:space="preserve"> is critical the behavior will be different depending on the mode automatic semiautomatic or manual.</w:t>
+        <w:t>When Threadlevel is critical the behavior will be different depending on the mode automatic semiautomatic or manual.</w:t>
       </w:r>
     </w:p>
     <w:p>
@@ -857,10 +615,10 @@
       </w:pPr>
       <w:r>
         <w:object w:dxaOrig="8336" w:dyaOrig="8155">
-          <v:shape id="_x0000_i1029" type="#_x0000_t75" style="width:417.05pt;height:407.55pt" o:ole="">
-            <v:imagedata r:id="rId13" o:title=""/>
+          <v:shape id="_x0000_i1029" type="#_x0000_t75" style="width:417pt;height:408pt" o:ole="">
+            <v:imagedata r:id="rId14" o:title=""/>
           </v:shape>
-          <o:OLEObject Type="Embed" ProgID="Visio.Drawing.11" ShapeID="_x0000_i1029" DrawAspect="Content" ObjectID="_1348006616" r:id="rId14"/>
+          <o:OLEObject Type="Embed" ProgID="Visio.Drawing.11" ShapeID="_x0000_i1029" DrawAspect="Content" ObjectID="_1348007636" r:id="rId15"/>
         </w:object>
       </w:r>
     </w:p>
@@ -874,6 +632,43 @@
 </w:document>
 </file>
 
+<file path=word/comments.xml><?xml version="1.0" encoding="utf-8"?>
+<w:comments xmlns:ve="http://schemas.openxmlformats.org/markup-compatibility/2006" xmlns:o="urn:schemas-microsoft-com:office:office" xmlns:r="http://schemas.openxmlformats.org/officeDocument/2006/relationships" xmlns:m="http://schemas.openxmlformats.org/officeDocument/2006/math" xmlns:v="urn:schemas-microsoft-com:vml" xmlns:wp="http://schemas.openxmlformats.org/drawingml/2006/wordprocessingDrawing" xmlns:w10="urn:schemas-microsoft-com:office:word" xmlns:w="http://schemas.openxmlformats.org/wordprocessingml/2006/main" xmlns:wne="http://schemas.microsoft.com/office/word/2006/wordml">
+  <w:comment w:id="1" w:author="Lars Munch" w:date="2010-10-08T01:43:00Z" w:initials="LMU">
+    <w:p>
+      <w:pPr>
+        <w:pStyle w:val="CommentText"/>
+      </w:pPr>
+      <w:r>
+        <w:rPr>
+          <w:rStyle w:val="CommentReference"/>
+        </w:rPr>
+        <w:annotationRef/>
+      </w:r>
+      <w:r>
+        <w:t>Vi kan vel ikke vide om AMC har en armed mode? Ligeså for ECU’en, den e vel blot aktiv og kigger efter trusler eller er i standby – armed mode forstår jeg som klar til at ”skyde” ;-)</w:t>
+      </w:r>
+    </w:p>
+  </w:comment>
+  <w:comment w:id="2" w:author="Lars Munch" w:date="2010-10-08T01:47:00Z" w:initials="LMU">
+    <w:p>
+      <w:pPr>
+        <w:pStyle w:val="CommentText"/>
+      </w:pPr>
+      <w:r>
+        <w:rPr>
+          <w:rStyle w:val="CommentReference"/>
+        </w:rPr>
+        <w:annotationRef/>
+      </w:r>
+      <w:r>
+        <w:t>Laver du ikke beskrivelse på en forkert komponent her? MWS’en som helhed skal vi vel blot montere og den giver så info/thread warnings når den har afgjort at der eret missil undervejs fra retning xx med hastighed yy osv. Jeg forvener ikke vi har adgang til data fra de 6 sensorer som du har vist her.</w:t>
+      </w:r>
+    </w:p>
+  </w:comment>
+</w:comments>
+</file>
+
 <file path=word/numbering.xml><?xml version="1.0" encoding="utf-8"?>
 <w:numbering xmlns:ve="http://schemas.openxmlformats.org/markup-compatibility/2006" xmlns:o="urn:schemas-microsoft-com:office:office" xmlns:r="http://schemas.openxmlformats.org/officeDocument/2006/relationships" xmlns:m="http://schemas.openxmlformats.org/officeDocument/2006/math" xmlns:v="urn:schemas-microsoft-com:vml" xmlns:wp="http://schemas.openxmlformats.org/drawingml/2006/wordprocessingDrawing" xmlns:w10="urn:schemas-microsoft-com:office:word" xmlns:w="http://schemas.openxmlformats.org/wordprocessingml/2006/main" xmlns:wne="http://schemas.microsoft.com/office/word/2006/wordml">
   <w:abstractNum w:abstractNumId="0">
@@ -883,7 +678,7 @@
     <w:lvl w:ilvl="0">
       <w:start w:val="1"/>
       <w:numFmt w:val="decimal"/>
-      <w:pStyle w:val="Overskrift1"/>
+      <w:pStyle w:val="Heading1"/>
       <w:lvlText w:val="%1."/>
       <w:lvlJc w:val="left"/>
       <w:pPr>
@@ -896,7 +691,7 @@
     <w:lvl w:ilvl="1">
       <w:start w:val="1"/>
       <w:numFmt w:val="decimal"/>
-      <w:pStyle w:val="Overskrift2"/>
+      <w:pStyle w:val="Heading2"/>
       <w:isLgl/>
       <w:lvlText w:val="%1.%2"/>
       <w:lvlJc w:val="left"/>
@@ -910,7 +705,7 @@
     <w:lvl w:ilvl="2">
       <w:start w:val="1"/>
       <w:numFmt w:val="decimal"/>
-      <w:pStyle w:val="Overskrift3"/>
+      <w:pStyle w:val="Heading3"/>
       <w:isLgl/>
       <w:lvlText w:val="%1.%2.%3"/>
       <w:lvlJc w:val="left"/>
@@ -924,7 +719,7 @@
     <w:lvl w:ilvl="3">
       <w:start w:val="1"/>
       <w:numFmt w:val="decimal"/>
-      <w:pStyle w:val="Overskrift4"/>
+      <w:pStyle w:val="Heading4"/>
       <w:isLgl/>
       <w:lvlText w:val="%1.%2.%3.%4"/>
       <w:lvlJc w:val="left"/>
@@ -1026,7 +821,7 @@
         <w:ind w:left="1080" w:hanging="360"/>
       </w:pPr>
       <w:rPr>
-        <w:rFonts w:ascii="Courier New" w:hAnsi="Courier New" w:cs="Courier New" w:hint="default"/>
+        <w:rFonts w:ascii="Courier New" w:hAnsi="Courier New" w:hint="default"/>
       </w:rPr>
     </w:lvl>
     <w:lvl w:ilvl="2" w:tplc="04060005" w:tentative="1">
@@ -1062,7 +857,7 @@
         <w:ind w:left="3240" w:hanging="360"/>
       </w:pPr>
       <w:rPr>
-        <w:rFonts w:ascii="Courier New" w:hAnsi="Courier New" w:cs="Courier New" w:hint="default"/>
+        <w:rFonts w:ascii="Courier New" w:hAnsi="Courier New" w:hint="default"/>
       </w:rPr>
     </w:lvl>
     <w:lvl w:ilvl="5" w:tplc="04060005" w:tentative="1">
@@ -1098,7 +893,7 @@
         <w:ind w:left="5400" w:hanging="360"/>
       </w:pPr>
       <w:rPr>
-        <w:rFonts w:ascii="Courier New" w:hAnsi="Courier New" w:cs="Courier New" w:hint="default"/>
+        <w:rFonts w:ascii="Courier New" w:hAnsi="Courier New" w:hint="default"/>
       </w:rPr>
     </w:lvl>
     <w:lvl w:ilvl="8" w:tplc="04060005" w:tentative="1">
@@ -1139,7 +934,7 @@
         <w:ind w:left="1440" w:hanging="360"/>
       </w:pPr>
       <w:rPr>
-        <w:rFonts w:ascii="Courier New" w:hAnsi="Courier New" w:cs="Courier New" w:hint="default"/>
+        <w:rFonts w:ascii="Courier New" w:hAnsi="Courier New" w:hint="default"/>
       </w:rPr>
     </w:lvl>
     <w:lvl w:ilvl="2" w:tplc="04060005" w:tentative="1">
@@ -1175,7 +970,7 @@
         <w:ind w:left="3600" w:hanging="360"/>
       </w:pPr>
       <w:rPr>
-        <w:rFonts w:ascii="Courier New" w:hAnsi="Courier New" w:cs="Courier New" w:hint="default"/>
+        <w:rFonts w:ascii="Courier New" w:hAnsi="Courier New" w:hint="default"/>
       </w:rPr>
     </w:lvl>
     <w:lvl w:ilvl="5" w:tplc="04060005" w:tentative="1">
@@ -1211,7 +1006,7 @@
         <w:ind w:left="5760" w:hanging="360"/>
       </w:pPr>
       <w:rPr>
-        <w:rFonts w:ascii="Courier New" w:hAnsi="Courier New" w:cs="Courier New" w:hint="default"/>
+        <w:rFonts w:ascii="Courier New" w:hAnsi="Courier New" w:hint="default"/>
       </w:rPr>
     </w:lvl>
     <w:lvl w:ilvl="8" w:tplc="04060005" w:tentative="1">
@@ -1244,45 +1039,41 @@
   <w:docDefaults>
     <w:rPrDefault>
       <w:rPr>
-        <w:rFonts w:asciiTheme="minorHAnsi" w:eastAsiaTheme="minorHAnsi" w:hAnsiTheme="minorHAnsi" w:cstheme="minorBidi"/>
+        <w:rFonts w:ascii="Calibri" w:eastAsia="Calibri" w:hAnsi="Calibri" w:cs="Times New Roman"/>
         <w:sz w:val="22"/>
         <w:szCs w:val="22"/>
-        <w:lang w:val="da-DK" w:eastAsia="en-US" w:bidi="ar-SA"/>
+        <w:lang w:val="da-DK" w:eastAsia="zh-CN" w:bidi="ar-SA"/>
       </w:rPr>
     </w:rPrDefault>
-    <w:pPrDefault>
-      <w:pPr>
-        <w:spacing w:after="200" w:line="276" w:lineRule="auto"/>
-      </w:pPr>
-    </w:pPrDefault>
+    <w:pPrDefault/>
   </w:docDefaults>
   <w:latentStyles w:defLockedState="0" w:defUIPriority="99" w:defSemiHidden="1" w:defUnhideWhenUsed="1" w:defQFormat="0" w:count="267">
-    <w:lsdException w:name="Normal" w:semiHidden="0" w:uiPriority="0" w:unhideWhenUsed="0" w:qFormat="1"/>
-    <w:lsdException w:name="heading 1" w:semiHidden="0" w:unhideWhenUsed="0" w:qFormat="1"/>
-    <w:lsdException w:name="heading 2" w:qFormat="1"/>
-    <w:lsdException w:name="heading 3" w:qFormat="1"/>
-    <w:lsdException w:name="heading 4" w:qFormat="1"/>
-    <w:lsdException w:name="heading 5" w:uiPriority="9" w:qFormat="1"/>
-    <w:lsdException w:name="heading 6" w:uiPriority="9" w:qFormat="1"/>
-    <w:lsdException w:name="heading 7" w:uiPriority="9" w:qFormat="1"/>
-    <w:lsdException w:name="heading 8" w:uiPriority="9" w:qFormat="1"/>
-    <w:lsdException w:name="heading 9" w:uiPriority="9" w:qFormat="1"/>
-    <w:lsdException w:name="toc 1" w:uiPriority="39"/>
-    <w:lsdException w:name="toc 2" w:uiPriority="39"/>
-    <w:lsdException w:name="toc 3" w:uiPriority="39"/>
-    <w:lsdException w:name="toc 4" w:uiPriority="39"/>
-    <w:lsdException w:name="toc 5" w:uiPriority="39"/>
-    <w:lsdException w:name="toc 6" w:uiPriority="39"/>
-    <w:lsdException w:name="toc 7" w:uiPriority="39"/>
-    <w:lsdException w:name="toc 8" w:uiPriority="39"/>
-    <w:lsdException w:name="toc 9" w:uiPriority="39"/>
-    <w:lsdException w:name="caption" w:uiPriority="35" w:qFormat="1"/>
-    <w:lsdException w:name="Title" w:semiHidden="0" w:uiPriority="10" w:unhideWhenUsed="0" w:qFormat="1"/>
-    <w:lsdException w:name="Default Paragraph Font" w:uiPriority="1"/>
-    <w:lsdException w:name="Subtitle" w:semiHidden="0" w:uiPriority="11" w:unhideWhenUsed="0" w:qFormat="1"/>
-    <w:lsdException w:name="Strong" w:semiHidden="0" w:uiPriority="22" w:unhideWhenUsed="0" w:qFormat="1"/>
-    <w:lsdException w:name="Emphasis" w:semiHidden="0" w:uiPriority="20" w:unhideWhenUsed="0" w:qFormat="1"/>
-    <w:lsdException w:name="Table Grid" w:semiHidden="0" w:uiPriority="59" w:unhideWhenUsed="0"/>
+    <w:lsdException w:name="Normal" w:locked="1" w:semiHidden="0" w:uiPriority="0" w:unhideWhenUsed="0" w:qFormat="1"/>
+    <w:lsdException w:name="heading 1" w:locked="1" w:semiHidden="0" w:uiPriority="0" w:unhideWhenUsed="0" w:qFormat="1"/>
+    <w:lsdException w:name="heading 2" w:locked="1" w:semiHidden="0" w:uiPriority="0" w:unhideWhenUsed="0" w:qFormat="1"/>
+    <w:lsdException w:name="heading 3" w:locked="1" w:semiHidden="0" w:uiPriority="0" w:unhideWhenUsed="0" w:qFormat="1"/>
+    <w:lsdException w:name="heading 4" w:locked="1" w:semiHidden="0" w:uiPriority="0" w:unhideWhenUsed="0" w:qFormat="1"/>
+    <w:lsdException w:name="heading 5" w:locked="1" w:uiPriority="0" w:qFormat="1"/>
+    <w:lsdException w:name="heading 6" w:locked="1" w:uiPriority="0" w:qFormat="1"/>
+    <w:lsdException w:name="heading 7" w:locked="1" w:uiPriority="0" w:qFormat="1"/>
+    <w:lsdException w:name="heading 8" w:locked="1" w:uiPriority="0" w:qFormat="1"/>
+    <w:lsdException w:name="heading 9" w:locked="1" w:uiPriority="0" w:qFormat="1"/>
+    <w:lsdException w:name="toc 1" w:locked="1" w:semiHidden="0" w:uiPriority="0" w:unhideWhenUsed="0"/>
+    <w:lsdException w:name="toc 2" w:locked="1" w:semiHidden="0" w:uiPriority="0" w:unhideWhenUsed="0"/>
+    <w:lsdException w:name="toc 3" w:locked="1" w:semiHidden="0" w:uiPriority="0" w:unhideWhenUsed="0"/>
+    <w:lsdException w:name="toc 4" w:locked="1" w:semiHidden="0" w:uiPriority="0" w:unhideWhenUsed="0"/>
+    <w:lsdException w:name="toc 5" w:locked="1" w:semiHidden="0" w:uiPriority="0" w:unhideWhenUsed="0"/>
+    <w:lsdException w:name="toc 6" w:locked="1" w:semiHidden="0" w:uiPriority="0" w:unhideWhenUsed="0"/>
+    <w:lsdException w:name="toc 7" w:locked="1" w:semiHidden="0" w:uiPriority="0" w:unhideWhenUsed="0"/>
+    <w:lsdException w:name="toc 8" w:locked="1" w:semiHidden="0" w:uiPriority="0" w:unhideWhenUsed="0"/>
+    <w:lsdException w:name="toc 9" w:locked="1" w:semiHidden="0" w:uiPriority="0" w:unhideWhenUsed="0"/>
+    <w:lsdException w:name="caption" w:locked="1" w:semiHidden="0" w:uiPriority="0" w:unhideWhenUsed="0" w:qFormat="1"/>
+    <w:lsdException w:name="Title" w:locked="1" w:semiHidden="0" w:uiPriority="0" w:unhideWhenUsed="0" w:qFormat="1"/>
+    <w:lsdException w:name="Default Paragraph Font" w:locked="1" w:semiHidden="0" w:uiPriority="0" w:unhideWhenUsed="0"/>
+    <w:lsdException w:name="Subtitle" w:locked="1" w:semiHidden="0" w:uiPriority="0" w:unhideWhenUsed="0" w:qFormat="1"/>
+    <w:lsdException w:name="Strong" w:locked="1" w:semiHidden="0" w:uiPriority="0" w:unhideWhenUsed="0" w:qFormat="1"/>
+    <w:lsdException w:name="Emphasis" w:locked="1" w:semiHidden="0" w:uiPriority="0" w:unhideWhenUsed="0" w:qFormat="1"/>
+    <w:lsdException w:name="Table Grid" w:locked="1" w:semiHidden="0" w:uiPriority="0" w:unhideWhenUsed="0"/>
     <w:lsdException w:name="Placeholder Text" w:unhideWhenUsed="0"/>
     <w:lsdException w:name="No Spacing" w:semiHidden="0" w:uiPriority="1" w:unhideWhenUsed="0" w:qFormat="1"/>
     <w:lsdException w:name="Light Shading" w:semiHidden="0" w:uiPriority="60" w:unhideWhenUsed="0"/>
@@ -1399,15 +1190,18 @@
     <w:name w:val="Normal"/>
     <w:qFormat/>
     <w:rsid w:val="00C47CA7"/>
+    <w:pPr>
+      <w:spacing w:after="200" w:line="276" w:lineRule="auto"/>
+    </w:pPr>
     <w:rPr>
-      <w:rFonts w:ascii="Calibri" w:eastAsia="Calibri" w:hAnsi="Calibri" w:cs="Times New Roman"/>
+      <w:lang w:eastAsia="en-US"/>
     </w:rPr>
   </w:style>
-  <w:style w:type="paragraph" w:styleId="Overskrift1">
+  <w:style w:type="paragraph" w:styleId="Heading1">
     <w:name w:val="heading 1"/>
     <w:basedOn w:val="Normal"/>
     <w:next w:val="Normal"/>
-    <w:link w:val="Overskrift1Tegn"/>
+    <w:link w:val="Heading1Char"/>
     <w:uiPriority w:val="99"/>
     <w:qFormat/>
     <w:rsid w:val="00C47CA7"/>
@@ -1429,11 +1223,11 @@
       <w:lang w:val="en-GB"/>
     </w:rPr>
   </w:style>
-  <w:style w:type="paragraph" w:styleId="Overskrift2">
+  <w:style w:type="paragraph" w:styleId="Heading2">
     <w:name w:val="heading 2"/>
-    <w:basedOn w:val="Overskrift1"/>
+    <w:basedOn w:val="Heading1"/>
     <w:next w:val="Normal"/>
-    <w:link w:val="Overskrift2Tegn"/>
+    <w:link w:val="Heading2Char"/>
     <w:autoRedefine/>
     <w:uiPriority w:val="99"/>
     <w:qFormat/>
@@ -1445,11 +1239,11 @@
       <w:outlineLvl w:val="1"/>
     </w:pPr>
   </w:style>
-  <w:style w:type="paragraph" w:styleId="Overskrift3">
+  <w:style w:type="paragraph" w:styleId="Heading3">
     <w:name w:val="heading 3"/>
-    <w:basedOn w:val="Overskrift4"/>
+    <w:basedOn w:val="Heading4"/>
     <w:next w:val="Normal"/>
-    <w:link w:val="Overskrift3Tegn"/>
+    <w:link w:val="Heading3Char"/>
     <w:autoRedefine/>
     <w:uiPriority w:val="99"/>
     <w:qFormat/>
@@ -1461,11 +1255,11 @@
       <w:outlineLvl w:val="2"/>
     </w:pPr>
   </w:style>
-  <w:style w:type="paragraph" w:styleId="Overskrift4">
+  <w:style w:type="paragraph" w:styleId="Heading4">
     <w:name w:val="heading 4"/>
     <w:basedOn w:val="Normal"/>
     <w:next w:val="Normal"/>
-    <w:link w:val="Overskrift4Tegn"/>
+    <w:link w:val="Heading4Char"/>
     <w:uiPriority w:val="99"/>
     <w:qFormat/>
     <w:rsid w:val="00C47CA7"/>
@@ -1487,13 +1281,12 @@
       <w:lang w:val="en-GB"/>
     </w:rPr>
   </w:style>
-  <w:style w:type="character" w:default="1" w:styleId="Standardskrifttypeiafsnit">
+  <w:style w:type="character" w:default="1" w:styleId="DefaultParagraphFont">
     <w:name w:val="Default Paragraph Font"/>
-    <w:uiPriority w:val="1"/>
+    <w:uiPriority w:val="99"/>
     <w:semiHidden/>
-    <w:unhideWhenUsed/>
-  </w:style>
-  <w:style w:type="table" w:default="1" w:styleId="Tabel-Normal">
+  </w:style>
+  <w:style w:type="table" w:default="1" w:styleId="TableNormal">
     <w:name w:val="Normal Table"/>
     <w:uiPriority w:val="99"/>
     <w:semiHidden/>
@@ -1509,17 +1302,18 @@
       </w:tblCellMar>
     </w:tblPr>
   </w:style>
-  <w:style w:type="numbering" w:default="1" w:styleId="Ingenoversigt">
+  <w:style w:type="numbering" w:default="1" w:styleId="NoList">
     <w:name w:val="No List"/>
     <w:uiPriority w:val="99"/>
     <w:semiHidden/>
     <w:unhideWhenUsed/>
   </w:style>
-  <w:style w:type="character" w:customStyle="1" w:styleId="Overskrift1Tegn">
-    <w:name w:val="Overskrift 1 Tegn"/>
-    <w:basedOn w:val="Standardskrifttypeiafsnit"/>
-    <w:link w:val="Overskrift1"/>
-    <w:uiPriority w:val="99"/>
+  <w:style w:type="character" w:customStyle="1" w:styleId="Heading1Char">
+    <w:name w:val="Heading 1 Char"/>
+    <w:basedOn w:val="DefaultParagraphFont"/>
+    <w:link w:val="Heading1"/>
+    <w:uiPriority w:val="99"/>
+    <w:locked/>
     <w:rsid w:val="00C47CA7"/>
     <w:rPr>
       <w:rFonts w:ascii="Cambria" w:eastAsia="SimSun" w:hAnsi="Cambria" w:cs="Times New Roman"/>
@@ -1530,11 +1324,12 @@
       <w:lang w:val="en-GB"/>
     </w:rPr>
   </w:style>
-  <w:style w:type="character" w:customStyle="1" w:styleId="Overskrift2Tegn">
-    <w:name w:val="Overskrift 2 Tegn"/>
-    <w:basedOn w:val="Standardskrifttypeiafsnit"/>
-    <w:link w:val="Overskrift2"/>
-    <w:uiPriority w:val="99"/>
+  <w:style w:type="character" w:customStyle="1" w:styleId="Heading2Char">
+    <w:name w:val="Heading 2 Char"/>
+    <w:basedOn w:val="DefaultParagraphFont"/>
+    <w:link w:val="Heading2"/>
+    <w:uiPriority w:val="99"/>
+    <w:locked/>
     <w:rsid w:val="00C47CA7"/>
     <w:rPr>
       <w:rFonts w:ascii="Cambria" w:eastAsia="SimSun" w:hAnsi="Cambria" w:cs="Times New Roman"/>
@@ -1545,14 +1340,15 @@
       <w:lang w:val="en-GB"/>
     </w:rPr>
   </w:style>
-  <w:style w:type="character" w:customStyle="1" w:styleId="Overskrift3Tegn">
-    <w:name w:val="Overskrift 3 Tegn"/>
-    <w:basedOn w:val="Standardskrifttypeiafsnit"/>
-    <w:link w:val="Overskrift3"/>
-    <w:uiPriority w:val="99"/>
+  <w:style w:type="character" w:customStyle="1" w:styleId="Heading3Char">
+    <w:name w:val="Heading 3 Char"/>
+    <w:basedOn w:val="DefaultParagraphFont"/>
+    <w:link w:val="Heading3"/>
+    <w:uiPriority w:val="99"/>
+    <w:locked/>
     <w:rsid w:val="00C47CA7"/>
     <w:rPr>
-      <w:rFonts w:ascii="Times New Roman" w:eastAsia="Calibri" w:hAnsi="Times New Roman" w:cs="Times New Roman"/>
+      <w:rFonts w:ascii="Times New Roman" w:eastAsia="Times New Roman" w:hAnsi="Times New Roman" w:cs="Times New Roman"/>
       <w:b/>
       <w:bCs/>
       <w:sz w:val="28"/>
@@ -1560,14 +1356,15 @@
       <w:lang w:val="en-GB"/>
     </w:rPr>
   </w:style>
-  <w:style w:type="character" w:customStyle="1" w:styleId="Overskrift4Tegn">
-    <w:name w:val="Overskrift 4 Tegn"/>
-    <w:basedOn w:val="Standardskrifttypeiafsnit"/>
-    <w:link w:val="Overskrift4"/>
-    <w:uiPriority w:val="99"/>
+  <w:style w:type="character" w:customStyle="1" w:styleId="Heading4Char">
+    <w:name w:val="Heading 4 Char"/>
+    <w:basedOn w:val="DefaultParagraphFont"/>
+    <w:link w:val="Heading4"/>
+    <w:uiPriority w:val="99"/>
+    <w:locked/>
     <w:rsid w:val="00C47CA7"/>
     <w:rPr>
-      <w:rFonts w:ascii="Times New Roman" w:eastAsia="Calibri" w:hAnsi="Times New Roman" w:cs="Times New Roman"/>
+      <w:rFonts w:ascii="Times New Roman" w:eastAsia="Times New Roman" w:hAnsi="Times New Roman" w:cs="Times New Roman"/>
       <w:b/>
       <w:bCs/>
       <w:sz w:val="28"/>
@@ -1575,12 +1372,11 @@
       <w:lang w:val="en-GB"/>
     </w:rPr>
   </w:style>
-  <w:style w:type="paragraph" w:styleId="Billedtekst">
+  <w:style w:type="paragraph" w:styleId="Caption">
     <w:name w:val="caption"/>
     <w:basedOn w:val="Normal"/>
     <w:next w:val="Normal"/>
-    <w:uiPriority w:val="35"/>
-    <w:unhideWhenUsed/>
+    <w:uiPriority w:val="99"/>
     <w:qFormat/>
     <w:rsid w:val="003E6A20"/>
     <w:pPr>
@@ -1589,15 +1385,15 @@
     <w:rPr>
       <w:b/>
       <w:bCs/>
-      <w:color w:val="4F81BD" w:themeColor="accent1"/>
+      <w:color w:val="4F81BD"/>
       <w:sz w:val="18"/>
       <w:szCs w:val="18"/>
     </w:rPr>
   </w:style>
-  <w:style w:type="paragraph" w:styleId="Listeafsnit">
+  <w:style w:type="paragraph" w:styleId="ListParagraph">
     <w:name w:val="List Paragraph"/>
     <w:basedOn w:val="Normal"/>
-    <w:uiPriority w:val="34"/>
+    <w:uiPriority w:val="99"/>
     <w:qFormat/>
     <w:rsid w:val="003E6A20"/>
     <w:pPr>
@@ -1605,13 +1401,102 @@
       <w:contextualSpacing/>
     </w:pPr>
   </w:style>
+  <w:style w:type="character" w:styleId="CommentReference">
+    <w:name w:val="annotation reference"/>
+    <w:basedOn w:val="DefaultParagraphFont"/>
+    <w:uiPriority w:val="99"/>
+    <w:semiHidden/>
+    <w:rsid w:val="00C018E7"/>
+    <w:rPr>
+      <w:rFonts w:cs="Times New Roman"/>
+      <w:sz w:val="16"/>
+      <w:szCs w:val="16"/>
+    </w:rPr>
+  </w:style>
+  <w:style w:type="paragraph" w:styleId="CommentText">
+    <w:name w:val="annotation text"/>
+    <w:basedOn w:val="Normal"/>
+    <w:link w:val="CommentTextChar"/>
+    <w:uiPriority w:val="99"/>
+    <w:semiHidden/>
+    <w:rsid w:val="00C018E7"/>
+    <w:rPr>
+      <w:sz w:val="20"/>
+      <w:szCs w:val="20"/>
+    </w:rPr>
+  </w:style>
+  <w:style w:type="character" w:customStyle="1" w:styleId="CommentTextChar">
+    <w:name w:val="Comment Text Char"/>
+    <w:basedOn w:val="DefaultParagraphFont"/>
+    <w:link w:val="CommentText"/>
+    <w:uiPriority w:val="99"/>
+    <w:semiHidden/>
+    <w:rsid w:val="003F2C6C"/>
+    <w:rPr>
+      <w:sz w:val="20"/>
+      <w:szCs w:val="20"/>
+      <w:lang w:eastAsia="en-US"/>
+    </w:rPr>
+  </w:style>
+  <w:style w:type="paragraph" w:styleId="CommentSubject">
+    <w:name w:val="annotation subject"/>
+    <w:basedOn w:val="CommentText"/>
+    <w:next w:val="CommentText"/>
+    <w:link w:val="CommentSubjectChar"/>
+    <w:uiPriority w:val="99"/>
+    <w:semiHidden/>
+    <w:rsid w:val="00C018E7"/>
+    <w:rPr>
+      <w:b/>
+      <w:bCs/>
+    </w:rPr>
+  </w:style>
+  <w:style w:type="character" w:customStyle="1" w:styleId="CommentSubjectChar">
+    <w:name w:val="Comment Subject Char"/>
+    <w:basedOn w:val="CommentTextChar"/>
+    <w:link w:val="CommentSubject"/>
+    <w:uiPriority w:val="99"/>
+    <w:semiHidden/>
+    <w:rsid w:val="003F2C6C"/>
+    <w:rPr>
+      <w:b/>
+      <w:bCs/>
+    </w:rPr>
+  </w:style>
+  <w:style w:type="paragraph" w:styleId="BalloonText">
+    <w:name w:val="Balloon Text"/>
+    <w:basedOn w:val="Normal"/>
+    <w:link w:val="BalloonTextChar"/>
+    <w:uiPriority w:val="99"/>
+    <w:semiHidden/>
+    <w:rsid w:val="00C018E7"/>
+    <w:rPr>
+      <w:rFonts w:ascii="Tahoma" w:hAnsi="Tahoma" w:cs="Tahoma"/>
+      <w:sz w:val="16"/>
+      <w:szCs w:val="16"/>
+    </w:rPr>
+  </w:style>
+  <w:style w:type="character" w:customStyle="1" w:styleId="BalloonTextChar">
+    <w:name w:val="Balloon Text Char"/>
+    <w:basedOn w:val="DefaultParagraphFont"/>
+    <w:link w:val="BalloonText"/>
+    <w:uiPriority w:val="99"/>
+    <w:semiHidden/>
+    <w:rsid w:val="003F2C6C"/>
+    <w:rPr>
+      <w:rFonts w:ascii="Times New Roman" w:hAnsi="Times New Roman"/>
+      <w:sz w:val="0"/>
+      <w:szCs w:val="0"/>
+      <w:lang w:eastAsia="en-US"/>
+    </w:rPr>
+  </w:style>
 </w:styles>
 </file>
 
 <file path=word/theme/theme1.xml><?xml version="1.0" encoding="utf-8"?>
-<a:theme xmlns:a="http://schemas.openxmlformats.org/drawingml/2006/main" name="Kontortema">
+<a:theme xmlns:a="http://schemas.openxmlformats.org/drawingml/2006/main" name="Office Theme">
   <a:themeElements>
-    <a:clrScheme name="Kontor">
+    <a:clrScheme name="Office">
       <a:dk1>
         <a:sysClr val="windowText" lastClr="000000"/>
       </a:dk1>
@@ -1649,7 +1534,7 @@
         <a:srgbClr val="800080"/>
       </a:folHlink>
     </a:clrScheme>
-    <a:fontScheme name="Kontor">
+    <a:fontScheme name="Office">
       <a:majorFont>
         <a:latin typeface="Cambria"/>
         <a:ea typeface=""/>
@@ -1719,7 +1604,7 @@
         <a:font script="Uigh" typeface="Microsoft Uighur"/>
       </a:minorFont>
     </a:fontScheme>
-    <a:fmtScheme name="Kontor">
+    <a:fmtScheme name="Office">
       <a:fillStyleLst>
         <a:solidFill>
           <a:schemeClr val="phClr"/>

</xml_diff>